<commit_message>
Updated the lab 2 document
</commit_message>
<xml_diff>
--- a/ProgrammingForBigData22_Lab2.docx
+++ b/ProgrammingForBigData22_Lab2.docx
@@ -468,36 +468,20 @@
         <w:rPr>
           <w:rFonts w:ascii="Courier" w:eastAsia="Courier" w:hAnsi="Courier" w:cs="Courier"/>
         </w:rPr>
-        <w:t xml:space="preserve"> </w:t>
-      </w:r>
-      <w:proofErr w:type="spellStart"/>
+        <w:t xml:space="preserve"> iris.data</w:t>
+      </w:r>
+      <w:r>
+        <w:t xml:space="preserve"> with your data filename):</w:t>
+      </w:r>
+      <w:r>
+        <w:br/>
+      </w:r>
       <w:r>
         <w:rPr>
           <w:rFonts w:ascii="Courier" w:eastAsia="Courier" w:hAnsi="Courier" w:cs="Courier"/>
         </w:rPr>
-        <w:t>iris.data</w:t>
-      </w:r>
-      <w:proofErr w:type="spellEnd"/>
-      <w:r>
-        <w:t xml:space="preserve"> with your data filename):</w:t>
-      </w:r>
-      <w:r>
-        <w:br/>
-      </w:r>
-      <w:r>
-        <w:rPr>
-          <w:rFonts w:ascii="Courier" w:eastAsia="Courier" w:hAnsi="Courier" w:cs="Courier"/>
-        </w:rPr>
-        <w:t xml:space="preserve">python MapReduceIris.py </w:t>
-      </w:r>
-      <w:proofErr w:type="spellStart"/>
-      <w:r>
-        <w:rPr>
-          <w:rFonts w:ascii="Courier" w:eastAsia="Courier" w:hAnsi="Courier" w:cs="Courier"/>
-        </w:rPr>
-        <w:t>iris.data</w:t>
-      </w:r>
-      <w:proofErr w:type="spellEnd"/>
+        <w:t>python MapReduceIris.py iris.data</w:t>
+      </w:r>
       <w:r>
         <w:br/>
       </w:r>
@@ -510,15 +494,7 @@
         </w:numPr>
       </w:pPr>
       <w:r>
-        <w:t xml:space="preserve">You will likely get an error message as this python script uses a library called </w:t>
-      </w:r>
-      <w:proofErr w:type="spellStart"/>
-      <w:r>
-        <w:t>mrjob</w:t>
-      </w:r>
-      <w:proofErr w:type="spellEnd"/>
-      <w:r>
-        <w:t xml:space="preserve">. </w:t>
+        <w:t xml:space="preserve">You will likely get an error message as this python script uses a library called mrjob. </w:t>
       </w:r>
       <w:r>
         <w:br/>
@@ -531,22 +507,11 @@
         <w:rPr>
           <w:rFonts w:ascii="Courier" w:eastAsia="Courier" w:hAnsi="Courier" w:cs="Courier"/>
         </w:rPr>
-        <w:t xml:space="preserve">pip install </w:t>
-      </w:r>
-      <w:proofErr w:type="spellStart"/>
-      <w:r>
-        <w:rPr>
-          <w:rFonts w:ascii="Courier" w:eastAsia="Courier" w:hAnsi="Courier" w:cs="Courier"/>
-        </w:rPr>
-        <w:t>mrjob</w:t>
-      </w:r>
-      <w:proofErr w:type="spellEnd"/>
+        <w:t>pip install mrjob</w:t>
+      </w:r>
       <w:r>
         <w:br/>
-        <w:t>You should ge</w:t>
-      </w:r>
-      <w:r>
-        <w:t xml:space="preserve">t a confirmation message: </w:t>
+        <w:t xml:space="preserve">You should get a confirmation message: </w:t>
       </w:r>
       <w:r>
         <w:rPr>
@@ -572,36 +537,20 @@
         <w:rPr>
           <w:rFonts w:ascii="Courier" w:eastAsia="Courier" w:hAnsi="Courier" w:cs="Courier"/>
         </w:rPr>
-        <w:t xml:space="preserve"> </w:t>
-      </w:r>
-      <w:proofErr w:type="spellStart"/>
+        <w:t xml:space="preserve"> iris.data</w:t>
+      </w:r>
+      <w:r>
+        <w:t xml:space="preserve"> with your data filename):</w:t>
+      </w:r>
+      <w:r>
+        <w:br/>
+      </w:r>
       <w:r>
         <w:rPr>
           <w:rFonts w:ascii="Courier" w:eastAsia="Courier" w:hAnsi="Courier" w:cs="Courier"/>
         </w:rPr>
-        <w:t>iris.data</w:t>
-      </w:r>
-      <w:proofErr w:type="spellEnd"/>
-      <w:r>
-        <w:t xml:space="preserve"> with your data filename):</w:t>
-      </w:r>
-      <w:r>
-        <w:br/>
-      </w:r>
-      <w:r>
-        <w:rPr>
-          <w:rFonts w:ascii="Courier" w:eastAsia="Courier" w:hAnsi="Courier" w:cs="Courier"/>
-        </w:rPr>
-        <w:t xml:space="preserve">python MapReduceIris.py </w:t>
-      </w:r>
-      <w:proofErr w:type="spellStart"/>
-      <w:r>
-        <w:rPr>
-          <w:rFonts w:ascii="Courier" w:eastAsia="Courier" w:hAnsi="Courier" w:cs="Courier"/>
-        </w:rPr>
-        <w:t>iris.data</w:t>
-      </w:r>
-      <w:proofErr w:type="spellEnd"/>
+        <w:t>python MapReduceIris.py iris.data</w:t>
+      </w:r>
       <w:r>
         <w:br/>
       </w:r>
@@ -623,35 +572,7 @@
         <w:rPr>
           <w:rFonts w:ascii="Courier" w:eastAsia="Courier" w:hAnsi="Courier" w:cs="Courier"/>
         </w:rPr>
-        <w:t>"</w:t>
-      </w:r>
-      <w:proofErr w:type="spellStart"/>
-      <w:r>
-        <w:rPr>
-          <w:rFonts w:ascii="Courier" w:eastAsia="Courier" w:hAnsi="Courier" w:cs="Courier"/>
-        </w:rPr>
-        <w:t>setosa</w:t>
-      </w:r>
-      <w:proofErr w:type="spellEnd"/>
-      <w:r>
-        <w:rPr>
-          <w:rFonts w:ascii="Courier" w:eastAsia="Courier" w:hAnsi="Courier" w:cs="Courier"/>
-        </w:rPr>
-        <w:t xml:space="preserve"> sepal width </w:t>
-      </w:r>
-      <w:proofErr w:type="spellStart"/>
-      <w:r>
-        <w:rPr>
-          <w:rFonts w:ascii="Courier" w:eastAsia="Courier" w:hAnsi="Courier" w:cs="Courier"/>
-        </w:rPr>
-        <w:t>avg</w:t>
-      </w:r>
-      <w:proofErr w:type="spellEnd"/>
-      <w:r>
-        <w:rPr>
-          <w:rFonts w:ascii="Courier" w:eastAsia="Courier" w:hAnsi="Courier" w:cs="Courier"/>
-        </w:rPr>
-        <w:t>"</w:t>
+        <w:t>"setosa sepal width avg"</w:t>
       </w:r>
       <w:r>
         <w:rPr>
@@ -860,8 +781,6 @@
       </w:r>
       <w:r>
         <w:br/>
-      </w:r>
-      <w:r>
         <w:t>Describe the rationales for your changes, your code and screenshot your output here:</w:t>
       </w:r>
     </w:p>
@@ -909,6 +828,9 @@
               <w:spacing w:line="240" w:lineRule="auto"/>
             </w:pPr>
             <w:r>
+              <w:rPr>
+                <w:noProof/>
+              </w:rPr>
               <w:drawing>
                 <wp:inline distT="0" distB="0" distL="0" distR="0" wp14:anchorId="17AA7621" wp14:editId="01827C93">
                   <wp:extent cx="4848902" cy="3115110"/>
@@ -972,57 +894,36 @@
               <w:spacing w:line="240" w:lineRule="auto"/>
             </w:pPr>
             <w:r>
-              <w:t xml:space="preserve">I removed the species name check in the mapper function so that it would process all three species.  I concatenated the species name to the </w:t>
-            </w:r>
-            <w:proofErr w:type="gramStart"/>
-            <w:r>
-              <w:t>“ sepal</w:t>
-            </w:r>
-            <w:proofErr w:type="gramEnd"/>
-            <w:r>
-              <w:t xml:space="preserve"> width” text in the mapper ‘yield’ line so that the key would be species-specific.</w:t>
-            </w:r>
-          </w:p>
-          <w:p>
-            <w:pPr>
-              <w:widowControl w:val="0"/>
-              <w:pBdr>
-                <w:top w:val="nil"/>
-                <w:left w:val="nil"/>
-                <w:bottom w:val="nil"/>
-                <w:right w:val="nil"/>
-                <w:between w:val="nil"/>
-              </w:pBdr>
-              <w:spacing w:line="240" w:lineRule="auto"/>
-            </w:pPr>
-          </w:p>
-          <w:p>
-            <w:pPr>
-              <w:widowControl w:val="0"/>
-              <w:pBdr>
-                <w:top w:val="nil"/>
-                <w:left w:val="nil"/>
-                <w:bottom w:val="nil"/>
-                <w:right w:val="nil"/>
-                <w:between w:val="nil"/>
-              </w:pBdr>
-              <w:spacing w:line="240" w:lineRule="auto"/>
-            </w:pPr>
-            <w:r>
-              <w:t xml:space="preserve">In the reducer function I concatenated the key and the </w:t>
-            </w:r>
-            <w:proofErr w:type="gramStart"/>
-            <w:r>
-              <w:t xml:space="preserve">“ </w:t>
-            </w:r>
-            <w:proofErr w:type="spellStart"/>
-            <w:r>
-              <w:t>avg</w:t>
-            </w:r>
-            <w:proofErr w:type="spellEnd"/>
-            <w:proofErr w:type="gramEnd"/>
-            <w:r>
-              <w:t>” text so that there would be three</w:t>
+              <w:t>I removed the species name check in the mapper function so that it would process all three species.  I concatenated the species name to the “ sepal width” text in the mapper ‘yield’ line so that the key would be species-specific.</w:t>
+            </w:r>
+          </w:p>
+          <w:p>
+            <w:pPr>
+              <w:widowControl w:val="0"/>
+              <w:pBdr>
+                <w:top w:val="nil"/>
+                <w:left w:val="nil"/>
+                <w:bottom w:val="nil"/>
+                <w:right w:val="nil"/>
+                <w:between w:val="nil"/>
+              </w:pBdr>
+              <w:spacing w:line="240" w:lineRule="auto"/>
+            </w:pPr>
+          </w:p>
+          <w:p>
+            <w:pPr>
+              <w:widowControl w:val="0"/>
+              <w:pBdr>
+                <w:top w:val="nil"/>
+                <w:left w:val="nil"/>
+                <w:bottom w:val="nil"/>
+                <w:right w:val="nil"/>
+                <w:between w:val="nil"/>
+              </w:pBdr>
+              <w:spacing w:line="240" w:lineRule="auto"/>
+            </w:pPr>
+            <w:r>
+              <w:t>In the reducer function I concatenated the key and the “ avg” text so that there would be three</w:t>
             </w:r>
             <w:r>
               <w:t xml:space="preserve"> named</w:t>
@@ -1237,15 +1138,7 @@
               <w:spacing w:line="240" w:lineRule="auto"/>
             </w:pPr>
             <w:r>
-              <w:t xml:space="preserve">Determined the total number of fires on </w:t>
-            </w:r>
-            <w:proofErr w:type="gramStart"/>
-            <w:r>
-              <w:t>particular days</w:t>
-            </w:r>
-            <w:proofErr w:type="gramEnd"/>
-            <w:r>
-              <w:t>.  Most occurred on Sundays, the least occurred on Wednesdays.</w:t>
+              <w:t>Determined the total number of fires on particular days.  Most occurred on Sundays, the least occurred on Wednesdays.</w:t>
             </w:r>
           </w:p>
           <w:p>
@@ -1294,6 +1187,9 @@
               </w:pBdr>
               <w:spacing w:line="240" w:lineRule="auto"/>
             </w:pPr>
+            <w:r>
+              <w:t>The repo detailed in section 12 below contains three screenshots, one for each of the three analyses listed.</w:t>
+            </w:r>
           </w:p>
           <w:p>
             <w:pPr>
@@ -1327,18 +1223,7 @@
         </w:numPr>
       </w:pPr>
       <w:r>
-        <w:t>Push the code a</w:t>
-      </w:r>
-      <w:r>
-        <w:t xml:space="preserve">nd screenshots from step 11 above to </w:t>
-      </w:r>
-      <w:proofErr w:type="spellStart"/>
-      <w:r>
-        <w:t>Github</w:t>
-      </w:r>
-      <w:proofErr w:type="spellEnd"/>
-      <w:r>
-        <w:t xml:space="preserve"> and post the link here:</w:t>
+        <w:t>Push the code and screenshots from step 11 above to Github and post the link here:</w:t>
       </w:r>
     </w:p>
     <w:tbl>
@@ -1385,48 +1270,161 @@
               <w:spacing w:line="240" w:lineRule="auto"/>
             </w:pPr>
             <w:hyperlink r:id="rId13" w:history="1">
-              <w:proofErr w:type="spellStart"/>
               <w:r>
                 <w:rPr>
                   <w:rStyle w:val="Hyperlink"/>
                 </w:rPr>
-                <w:t>andremcq</w:t>
+                <w:t>andremcq/BigDataLab2 (github.com)</w:t>
               </w:r>
-              <w:proofErr w:type="spellEnd"/>
+            </w:hyperlink>
+            <w:r>
+              <w:t xml:space="preserve"> (see the forestfires folder in this repo</w:t>
+            </w:r>
+            <w:r>
+              <w:t xml:space="preserve"> too</w:t>
+            </w:r>
+            <w:r>
+              <w:t>)</w:t>
+            </w:r>
+          </w:p>
+          <w:p>
+            <w:pPr>
+              <w:widowControl w:val="0"/>
+              <w:pBdr>
+                <w:top w:val="nil"/>
+                <w:left w:val="nil"/>
+                <w:bottom w:val="nil"/>
+                <w:right w:val="nil"/>
+                <w:between w:val="nil"/>
+              </w:pBdr>
+              <w:spacing w:line="240" w:lineRule="auto"/>
+            </w:pPr>
+          </w:p>
+          <w:p>
+            <w:pPr>
+              <w:widowControl w:val="0"/>
+              <w:pBdr>
+                <w:top w:val="nil"/>
+                <w:left w:val="nil"/>
+                <w:bottom w:val="nil"/>
+                <w:right w:val="nil"/>
+                <w:between w:val="nil"/>
+              </w:pBdr>
+              <w:spacing w:line="240" w:lineRule="auto"/>
+            </w:pPr>
+            <w:r>
+              <w:t xml:space="preserve">i.e. </w:t>
+            </w:r>
+            <w:hyperlink r:id="rId14" w:history="1">
               <w:r>
                 <w:rPr>
                   <w:rStyle w:val="Hyperlink"/>
                 </w:rPr>
-                <w:t>/BigDataLab2 (github.com)</w:t>
+                <w:t>BigDataLab2/ForestFires at main · andremcq/</w:t>
+              </w:r>
+              <w:r>
+                <w:rPr>
+                  <w:rStyle w:val="Hyperlink"/>
+                </w:rPr>
+                <w:t>B</w:t>
+              </w:r>
+              <w:r>
+                <w:rPr>
+                  <w:rStyle w:val="Hyperlink"/>
+                </w:rPr>
+                <w:t>igDataLab2 (github.com)</w:t>
               </w:r>
             </w:hyperlink>
-            <w:r>
-              <w:t xml:space="preserve"> (see the </w:t>
-            </w:r>
-            <w:proofErr w:type="spellStart"/>
-            <w:r>
-              <w:t>forestfires</w:t>
-            </w:r>
-            <w:proofErr w:type="spellEnd"/>
-            <w:r>
-              <w:t xml:space="preserve"> folder in this repo</w:t>
-            </w:r>
-            <w:r>
-              <w:t>)</w:t>
-            </w:r>
-          </w:p>
-          <w:p>
-            <w:pPr>
-              <w:widowControl w:val="0"/>
-              <w:pBdr>
-                <w:top w:val="nil"/>
-                <w:left w:val="nil"/>
-                <w:bottom w:val="nil"/>
-                <w:right w:val="nil"/>
-                <w:between w:val="nil"/>
-              </w:pBdr>
-              <w:spacing w:line="240" w:lineRule="auto"/>
-            </w:pPr>
+          </w:p>
+          <w:p>
+            <w:pPr>
+              <w:widowControl w:val="0"/>
+              <w:pBdr>
+                <w:top w:val="nil"/>
+                <w:left w:val="nil"/>
+                <w:bottom w:val="nil"/>
+                <w:right w:val="nil"/>
+                <w:between w:val="nil"/>
+              </w:pBdr>
+              <w:spacing w:line="240" w:lineRule="auto"/>
+            </w:pPr>
+          </w:p>
+          <w:p>
+            <w:pPr>
+              <w:widowControl w:val="0"/>
+              <w:pBdr>
+                <w:top w:val="nil"/>
+                <w:left w:val="nil"/>
+                <w:bottom w:val="nil"/>
+                <w:right w:val="nil"/>
+                <w:between w:val="nil"/>
+              </w:pBdr>
+              <w:spacing w:line="240" w:lineRule="auto"/>
+            </w:pPr>
+            <w:r>
+              <w:t xml:space="preserve">The main folder </w:t>
+            </w:r>
+            <w:hyperlink r:id="rId15" w:history="1">
+              <w:r>
+                <w:rPr>
+                  <w:rStyle w:val="Hyperlink"/>
+                </w:rPr>
+                <w:t>andremcq/BigDataLab2 (github.com)</w:t>
+              </w:r>
+            </w:hyperlink>
+            <w:r>
+              <w:rPr>
+                <w:rStyle w:val="Hyperlink"/>
+              </w:rPr>
+              <w:t xml:space="preserve"> </w:t>
+            </w:r>
+            <w:r>
+              <w:t>contains the code and data for questions 1 through 10.</w:t>
+            </w:r>
+          </w:p>
+          <w:p>
+            <w:pPr>
+              <w:widowControl w:val="0"/>
+              <w:pBdr>
+                <w:top w:val="nil"/>
+                <w:left w:val="nil"/>
+                <w:bottom w:val="nil"/>
+                <w:right w:val="nil"/>
+                <w:between w:val="nil"/>
+              </w:pBdr>
+              <w:spacing w:line="240" w:lineRule="auto"/>
+            </w:pPr>
+          </w:p>
+          <w:p>
+            <w:pPr>
+              <w:widowControl w:val="0"/>
+              <w:pBdr>
+                <w:top w:val="nil"/>
+                <w:left w:val="nil"/>
+                <w:bottom w:val="nil"/>
+                <w:right w:val="nil"/>
+                <w:between w:val="nil"/>
+              </w:pBdr>
+              <w:spacing w:line="240" w:lineRule="auto"/>
+              <w:rPr>
+                <w:color w:val="0000FF"/>
+                <w:u w:val="single"/>
+              </w:rPr>
+            </w:pPr>
+            <w:r>
+              <w:t xml:space="preserve">The ForestFires subfolder </w:t>
+            </w:r>
+            <w:hyperlink r:id="rId16" w:history="1">
+              <w:r>
+                <w:rPr>
+                  <w:rStyle w:val="Hyperlink"/>
+                </w:rPr>
+                <w:t>BigDataLab2/ForestFires at main · andremcq/BigDataLab2 (github.com)</w:t>
+              </w:r>
+            </w:hyperlink>
+            <w:r>
+              <w:t xml:space="preserve"> contains the code, data and screenshots for questions 11 through 12.</w:t>
+            </w:r>
           </w:p>
           <w:p>
             <w:pPr>

</xml_diff>